<commit_message>
exp_3 and 3a.docx updated
</commit_message>
<xml_diff>
--- a/exp_3/3a.docx
+++ b/exp_3/3a.docx
@@ -326,7 +326,19 @@
           <w:sz w:val="24"/>
           <w:szCs w:val="24"/>
         </w:rPr>
-        <w:t>import java.util.Scanner;</w:t>
+        <w:t>i</w:t>
+      </w:r>
+      <w:bookmarkStart w:id="0" w:name="_GoBack"/>
+      <w:bookmarkEnd w:id="0"/>
+      <w:r>
+        <w:rPr>
+          <w:rFonts w:hint="default"/>
+          <w:b w:val="0"/>
+          <w:bCs w:val="0"/>
+          <w:sz w:val="24"/>
+          <w:szCs w:val="24"/>
+        </w:rPr>
+        <w:t>mport java.util.Scanner;</w:t>
       </w:r>
     </w:p>
     <w:p>
@@ -416,31 +428,6 @@
           <w:sz w:val="24"/>
           <w:szCs w:val="24"/>
         </w:rPr>
-        <w:t xml:space="preserve">        Scanner sc = new Scanner(System.in);</w:t>
-      </w:r>
-    </w:p>
-    <w:p>
-      <w:pPr>
-        <w:numPr>
-          <w:numId w:val="0"/>
-        </w:numPr>
-        <w:jc w:val="left"/>
-        <w:rPr>
-          <w:rFonts w:hint="default"/>
-          <w:b w:val="0"/>
-          <w:bCs w:val="0"/>
-          <w:sz w:val="24"/>
-          <w:szCs w:val="24"/>
-        </w:rPr>
-      </w:pPr>
-      <w:r>
-        <w:rPr>
-          <w:rFonts w:hint="default"/>
-          <w:b w:val="0"/>
-          <w:bCs w:val="0"/>
-          <w:sz w:val="24"/>
-          <w:szCs w:val="24"/>
-        </w:rPr>
         <w:t xml:space="preserve">        System.out.println("1. Cube");</w:t>
       </w:r>
     </w:p>
@@ -541,197 +528,967 @@
           <w:sz w:val="24"/>
           <w:szCs w:val="24"/>
         </w:rPr>
-        <w:t xml:space="preserve">        System.out.print("enter your choice: ");</w:t>
-      </w:r>
-    </w:p>
-    <w:p>
-      <w:pPr>
-        <w:numPr>
-          <w:numId w:val="0"/>
-        </w:numPr>
-        <w:jc w:val="left"/>
-        <w:rPr>
-          <w:rFonts w:hint="default"/>
-          <w:b w:val="0"/>
-          <w:bCs w:val="0"/>
-          <w:sz w:val="24"/>
-          <w:szCs w:val="24"/>
-        </w:rPr>
-      </w:pPr>
-      <w:r>
-        <w:rPr>
-          <w:rFonts w:hint="default"/>
-          <w:b w:val="0"/>
-          <w:bCs w:val="0"/>
-          <w:sz w:val="24"/>
-          <w:szCs w:val="24"/>
-        </w:rPr>
-        <w:t xml:space="preserve">        int n = sc.nextInt();</w:t>
-      </w:r>
-    </w:p>
-    <w:p>
-      <w:pPr>
-        <w:numPr>
-          <w:numId w:val="0"/>
-        </w:numPr>
-        <w:jc w:val="left"/>
-        <w:rPr>
-          <w:rFonts w:hint="default"/>
-          <w:b w:val="0"/>
-          <w:bCs w:val="0"/>
-          <w:sz w:val="24"/>
-          <w:szCs w:val="24"/>
-        </w:rPr>
-      </w:pPr>
-    </w:p>
-    <w:p>
-      <w:pPr>
-        <w:numPr>
-          <w:numId w:val="0"/>
-        </w:numPr>
-        <w:jc w:val="left"/>
-        <w:rPr>
-          <w:rFonts w:hint="default"/>
-          <w:b w:val="0"/>
-          <w:bCs w:val="0"/>
-          <w:sz w:val="24"/>
-          <w:szCs w:val="24"/>
-        </w:rPr>
-      </w:pPr>
-      <w:r>
-        <w:rPr>
-          <w:rFonts w:hint="default"/>
-          <w:b w:val="0"/>
-          <w:bCs w:val="0"/>
-          <w:sz w:val="24"/>
-          <w:szCs w:val="24"/>
-        </w:rPr>
-        <w:t xml:space="preserve">        switch(n){</w:t>
-      </w:r>
-    </w:p>
-    <w:p>
-      <w:pPr>
-        <w:numPr>
-          <w:numId w:val="0"/>
-        </w:numPr>
-        <w:jc w:val="left"/>
-        <w:rPr>
-          <w:rFonts w:hint="default"/>
-          <w:b w:val="0"/>
-          <w:bCs w:val="0"/>
-          <w:sz w:val="24"/>
-          <w:szCs w:val="24"/>
-        </w:rPr>
-      </w:pPr>
-      <w:r>
-        <w:rPr>
-          <w:rFonts w:hint="default"/>
-          <w:b w:val="0"/>
-          <w:bCs w:val="0"/>
-          <w:sz w:val="24"/>
-          <w:szCs w:val="24"/>
-        </w:rPr>
-        <w:t xml:space="preserve">            case 1:</w:t>
-      </w:r>
-    </w:p>
-    <w:p>
-      <w:pPr>
-        <w:numPr>
-          <w:numId w:val="0"/>
-        </w:numPr>
-        <w:jc w:val="left"/>
-        <w:rPr>
-          <w:rFonts w:hint="default"/>
-          <w:b w:val="0"/>
-          <w:bCs w:val="0"/>
-          <w:sz w:val="24"/>
-          <w:szCs w:val="24"/>
-        </w:rPr>
-      </w:pPr>
-      <w:r>
-        <w:rPr>
-          <w:rFonts w:hint="default"/>
-          <w:b w:val="0"/>
-          <w:bCs w:val="0"/>
-          <w:sz w:val="24"/>
-          <w:szCs w:val="24"/>
-        </w:rPr>
-        <w:t xml:space="preserve">                System.out.print("enter side= ");</w:t>
-      </w:r>
-    </w:p>
-    <w:p>
-      <w:pPr>
-        <w:numPr>
-          <w:numId w:val="0"/>
-        </w:numPr>
-        <w:jc w:val="left"/>
-        <w:rPr>
-          <w:rFonts w:hint="default"/>
-          <w:b w:val="0"/>
-          <w:bCs w:val="0"/>
-          <w:sz w:val="24"/>
-          <w:szCs w:val="24"/>
-        </w:rPr>
-      </w:pPr>
-      <w:r>
-        <w:rPr>
-          <w:rFonts w:hint="default"/>
-          <w:b w:val="0"/>
-          <w:bCs w:val="0"/>
-          <w:sz w:val="24"/>
-          <w:szCs w:val="24"/>
-        </w:rPr>
-        <w:t xml:space="preserve">                int a=sc.nextInt();</w:t>
-      </w:r>
-    </w:p>
-    <w:p>
-      <w:pPr>
-        <w:numPr>
-          <w:numId w:val="0"/>
-        </w:numPr>
-        <w:jc w:val="left"/>
-        <w:rPr>
-          <w:rFonts w:hint="default"/>
-          <w:b w:val="0"/>
-          <w:bCs w:val="0"/>
-          <w:sz w:val="24"/>
-          <w:szCs w:val="24"/>
-        </w:rPr>
-      </w:pPr>
-      <w:r>
-        <w:rPr>
-          <w:rFonts w:hint="default"/>
-          <w:b w:val="0"/>
-          <w:bCs w:val="0"/>
-          <w:sz w:val="24"/>
-          <w:szCs w:val="24"/>
-        </w:rPr>
-        <w:t xml:space="preserve">                volume v1= new volume(a);</w:t>
-      </w:r>
-    </w:p>
-    <w:p>
-      <w:pPr>
-        <w:numPr>
-          <w:numId w:val="0"/>
-        </w:numPr>
-        <w:jc w:val="left"/>
-        <w:rPr>
-          <w:rFonts w:hint="default"/>
-          <w:b w:val="0"/>
-          <w:bCs w:val="0"/>
-          <w:sz w:val="24"/>
-          <w:szCs w:val="24"/>
-        </w:rPr>
-      </w:pPr>
-      <w:r>
-        <w:rPr>
-          <w:rFonts w:hint="default"/>
-          <w:b w:val="0"/>
-          <w:bCs w:val="0"/>
-          <w:sz w:val="24"/>
-          <w:szCs w:val="24"/>
-        </w:rPr>
-        <w:t xml:space="preserve">                vol(a);</w:t>
+        <w:t xml:space="preserve">        while(true){</w:t>
+      </w:r>
+    </w:p>
+    <w:p>
+      <w:pPr>
+        <w:numPr>
+          <w:numId w:val="0"/>
+        </w:numPr>
+        <w:jc w:val="left"/>
+        <w:rPr>
+          <w:rFonts w:hint="default"/>
+          <w:b w:val="0"/>
+          <w:bCs w:val="0"/>
+          <w:sz w:val="24"/>
+          <w:szCs w:val="24"/>
+        </w:rPr>
+      </w:pPr>
+      <w:r>
+        <w:rPr>
+          <w:rFonts w:hint="default"/>
+          <w:b w:val="0"/>
+          <w:bCs w:val="0"/>
+          <w:sz w:val="24"/>
+          <w:szCs w:val="24"/>
+        </w:rPr>
+        <w:t xml:space="preserve">            Scanner sc = new Scanner(System.in);</w:t>
+      </w:r>
+    </w:p>
+    <w:p>
+      <w:pPr>
+        <w:numPr>
+          <w:numId w:val="0"/>
+        </w:numPr>
+        <w:jc w:val="left"/>
+        <w:rPr>
+          <w:rFonts w:hint="default"/>
+          <w:b w:val="0"/>
+          <w:bCs w:val="0"/>
+          <w:sz w:val="24"/>
+          <w:szCs w:val="24"/>
+        </w:rPr>
+      </w:pPr>
+      <w:r>
+        <w:rPr>
+          <w:rFonts w:hint="default"/>
+          <w:b w:val="0"/>
+          <w:bCs w:val="0"/>
+          <w:sz w:val="24"/>
+          <w:szCs w:val="24"/>
+        </w:rPr>
+        <w:t xml:space="preserve">            System.out.print("enter your choice: ");</w:t>
+      </w:r>
+    </w:p>
+    <w:p>
+      <w:pPr>
+        <w:numPr>
+          <w:numId w:val="0"/>
+        </w:numPr>
+        <w:jc w:val="left"/>
+        <w:rPr>
+          <w:rFonts w:hint="default"/>
+          <w:b w:val="0"/>
+          <w:bCs w:val="0"/>
+          <w:sz w:val="24"/>
+          <w:szCs w:val="24"/>
+        </w:rPr>
+      </w:pPr>
+      <w:r>
+        <w:rPr>
+          <w:rFonts w:hint="default"/>
+          <w:b w:val="0"/>
+          <w:bCs w:val="0"/>
+          <w:sz w:val="24"/>
+          <w:szCs w:val="24"/>
+        </w:rPr>
+        <w:t xml:space="preserve">            int n = sc.nextInt();</w:t>
+      </w:r>
+    </w:p>
+    <w:p>
+      <w:pPr>
+        <w:numPr>
+          <w:numId w:val="0"/>
+        </w:numPr>
+        <w:jc w:val="left"/>
+        <w:rPr>
+          <w:rFonts w:hint="default"/>
+          <w:b w:val="0"/>
+          <w:bCs w:val="0"/>
+          <w:sz w:val="24"/>
+          <w:szCs w:val="24"/>
+        </w:rPr>
+      </w:pPr>
+    </w:p>
+    <w:p>
+      <w:pPr>
+        <w:numPr>
+          <w:numId w:val="0"/>
+        </w:numPr>
+        <w:jc w:val="left"/>
+        <w:rPr>
+          <w:rFonts w:hint="default"/>
+          <w:b w:val="0"/>
+          <w:bCs w:val="0"/>
+          <w:sz w:val="24"/>
+          <w:szCs w:val="24"/>
+        </w:rPr>
+      </w:pPr>
+      <w:r>
+        <w:rPr>
+          <w:rFonts w:hint="default"/>
+          <w:b w:val="0"/>
+          <w:bCs w:val="0"/>
+          <w:sz w:val="24"/>
+          <w:szCs w:val="24"/>
+        </w:rPr>
+        <w:t xml:space="preserve">            switch(n) {</w:t>
+      </w:r>
+    </w:p>
+    <w:p>
+      <w:pPr>
+        <w:numPr>
+          <w:numId w:val="0"/>
+        </w:numPr>
+        <w:jc w:val="left"/>
+        <w:rPr>
+          <w:rFonts w:hint="default"/>
+          <w:b w:val="0"/>
+          <w:bCs w:val="0"/>
+          <w:sz w:val="24"/>
+          <w:szCs w:val="24"/>
+        </w:rPr>
+      </w:pPr>
+      <w:r>
+        <w:rPr>
+          <w:rFonts w:hint="default"/>
+          <w:b w:val="0"/>
+          <w:bCs w:val="0"/>
+          <w:sz w:val="24"/>
+          <w:szCs w:val="24"/>
+        </w:rPr>
+        <w:t xml:space="preserve">                case 1:</w:t>
+      </w:r>
+    </w:p>
+    <w:p>
+      <w:pPr>
+        <w:numPr>
+          <w:numId w:val="0"/>
+        </w:numPr>
+        <w:jc w:val="left"/>
+        <w:rPr>
+          <w:rFonts w:hint="default"/>
+          <w:b w:val="0"/>
+          <w:bCs w:val="0"/>
+          <w:sz w:val="24"/>
+          <w:szCs w:val="24"/>
+        </w:rPr>
+      </w:pPr>
+      <w:r>
+        <w:rPr>
+          <w:rFonts w:hint="default"/>
+          <w:b w:val="0"/>
+          <w:bCs w:val="0"/>
+          <w:sz w:val="24"/>
+          <w:szCs w:val="24"/>
+        </w:rPr>
+        <w:t xml:space="preserve">                    System.out.print("enter side= ");</w:t>
+      </w:r>
+    </w:p>
+    <w:p>
+      <w:pPr>
+        <w:numPr>
+          <w:numId w:val="0"/>
+        </w:numPr>
+        <w:jc w:val="left"/>
+        <w:rPr>
+          <w:rFonts w:hint="default"/>
+          <w:b w:val="0"/>
+          <w:bCs w:val="0"/>
+          <w:sz w:val="24"/>
+          <w:szCs w:val="24"/>
+        </w:rPr>
+      </w:pPr>
+      <w:r>
+        <w:rPr>
+          <w:rFonts w:hint="default"/>
+          <w:b w:val="0"/>
+          <w:bCs w:val="0"/>
+          <w:sz w:val="24"/>
+          <w:szCs w:val="24"/>
+        </w:rPr>
+        <w:t xml:space="preserve">                    int a = sc.nextInt();</w:t>
+      </w:r>
+    </w:p>
+    <w:p>
+      <w:pPr>
+        <w:numPr>
+          <w:numId w:val="0"/>
+        </w:numPr>
+        <w:jc w:val="left"/>
+        <w:rPr>
+          <w:rFonts w:hint="default"/>
+          <w:b w:val="0"/>
+          <w:bCs w:val="0"/>
+          <w:sz w:val="24"/>
+          <w:szCs w:val="24"/>
+        </w:rPr>
+      </w:pPr>
+      <w:r>
+        <w:rPr>
+          <w:rFonts w:hint="default"/>
+          <w:b w:val="0"/>
+          <w:bCs w:val="0"/>
+          <w:sz w:val="24"/>
+          <w:szCs w:val="24"/>
+        </w:rPr>
+        <w:t xml:space="preserve">                    volume v1 = new volume(a);</w:t>
+      </w:r>
+    </w:p>
+    <w:p>
+      <w:pPr>
+        <w:numPr>
+          <w:numId w:val="0"/>
+        </w:numPr>
+        <w:jc w:val="left"/>
+        <w:rPr>
+          <w:rFonts w:hint="default"/>
+          <w:b w:val="0"/>
+          <w:bCs w:val="0"/>
+          <w:sz w:val="24"/>
+          <w:szCs w:val="24"/>
+        </w:rPr>
+      </w:pPr>
+      <w:r>
+        <w:rPr>
+          <w:rFonts w:hint="default"/>
+          <w:b w:val="0"/>
+          <w:bCs w:val="0"/>
+          <w:sz w:val="24"/>
+          <w:szCs w:val="24"/>
+        </w:rPr>
+        <w:t xml:space="preserve">                    vol(a);</w:t>
+      </w:r>
+    </w:p>
+    <w:p>
+      <w:pPr>
+        <w:numPr>
+          <w:numId w:val="0"/>
+        </w:numPr>
+        <w:jc w:val="left"/>
+        <w:rPr>
+          <w:rFonts w:hint="default"/>
+          <w:b w:val="0"/>
+          <w:bCs w:val="0"/>
+          <w:sz w:val="24"/>
+          <w:szCs w:val="24"/>
+        </w:rPr>
+      </w:pPr>
+      <w:r>
+        <w:rPr>
+          <w:rFonts w:hint="default"/>
+          <w:b w:val="0"/>
+          <w:bCs w:val="0"/>
+          <w:sz w:val="24"/>
+          <w:szCs w:val="24"/>
+        </w:rPr>
+        <w:t xml:space="preserve">                    break;</w:t>
+      </w:r>
+    </w:p>
+    <w:p>
+      <w:pPr>
+        <w:numPr>
+          <w:numId w:val="0"/>
+        </w:numPr>
+        <w:jc w:val="left"/>
+        <w:rPr>
+          <w:rFonts w:hint="default"/>
+          <w:b w:val="0"/>
+          <w:bCs w:val="0"/>
+          <w:sz w:val="24"/>
+          <w:szCs w:val="24"/>
+        </w:rPr>
+      </w:pPr>
+      <w:r>
+        <w:rPr>
+          <w:rFonts w:hint="default"/>
+          <w:b w:val="0"/>
+          <w:bCs w:val="0"/>
+          <w:sz w:val="24"/>
+          <w:szCs w:val="24"/>
+        </w:rPr>
+        <w:t xml:space="preserve">                case 2:</w:t>
+      </w:r>
+    </w:p>
+    <w:p>
+      <w:pPr>
+        <w:numPr>
+          <w:numId w:val="0"/>
+        </w:numPr>
+        <w:jc w:val="left"/>
+        <w:rPr>
+          <w:rFonts w:hint="default"/>
+          <w:b w:val="0"/>
+          <w:bCs w:val="0"/>
+          <w:sz w:val="24"/>
+          <w:szCs w:val="24"/>
+        </w:rPr>
+      </w:pPr>
+      <w:r>
+        <w:rPr>
+          <w:rFonts w:hint="default"/>
+          <w:b w:val="0"/>
+          <w:bCs w:val="0"/>
+          <w:sz w:val="24"/>
+          <w:szCs w:val="24"/>
+        </w:rPr>
+        <w:t xml:space="preserve">                    System.out.print("enter length, breadth and height= ");</w:t>
+      </w:r>
+    </w:p>
+    <w:p>
+      <w:pPr>
+        <w:numPr>
+          <w:numId w:val="0"/>
+        </w:numPr>
+        <w:jc w:val="left"/>
+        <w:rPr>
+          <w:rFonts w:hint="default"/>
+          <w:b w:val="0"/>
+          <w:bCs w:val="0"/>
+          <w:sz w:val="24"/>
+          <w:szCs w:val="24"/>
+        </w:rPr>
+      </w:pPr>
+      <w:r>
+        <w:rPr>
+          <w:rFonts w:hint="default"/>
+          <w:b w:val="0"/>
+          <w:bCs w:val="0"/>
+          <w:sz w:val="24"/>
+          <w:szCs w:val="24"/>
+        </w:rPr>
+        <w:t xml:space="preserve">                    int l = sc.nextInt();</w:t>
+      </w:r>
+    </w:p>
+    <w:p>
+      <w:pPr>
+        <w:numPr>
+          <w:numId w:val="0"/>
+        </w:numPr>
+        <w:jc w:val="left"/>
+        <w:rPr>
+          <w:rFonts w:hint="default"/>
+          <w:b w:val="0"/>
+          <w:bCs w:val="0"/>
+          <w:sz w:val="24"/>
+          <w:szCs w:val="24"/>
+        </w:rPr>
+      </w:pPr>
+      <w:r>
+        <w:rPr>
+          <w:rFonts w:hint="default"/>
+          <w:b w:val="0"/>
+          <w:bCs w:val="0"/>
+          <w:sz w:val="24"/>
+          <w:szCs w:val="24"/>
+        </w:rPr>
+        <w:t xml:space="preserve">                    int b = sc.nextInt();</w:t>
+      </w:r>
+    </w:p>
+    <w:p>
+      <w:pPr>
+        <w:numPr>
+          <w:numId w:val="0"/>
+        </w:numPr>
+        <w:jc w:val="left"/>
+        <w:rPr>
+          <w:rFonts w:hint="default"/>
+          <w:b w:val="0"/>
+          <w:bCs w:val="0"/>
+          <w:sz w:val="24"/>
+          <w:szCs w:val="24"/>
+        </w:rPr>
+      </w:pPr>
+      <w:r>
+        <w:rPr>
+          <w:rFonts w:hint="default"/>
+          <w:b w:val="0"/>
+          <w:bCs w:val="0"/>
+          <w:sz w:val="24"/>
+          <w:szCs w:val="24"/>
+        </w:rPr>
+        <w:t xml:space="preserve">                    int h = sc.nextInt();</w:t>
+      </w:r>
+    </w:p>
+    <w:p>
+      <w:pPr>
+        <w:numPr>
+          <w:numId w:val="0"/>
+        </w:numPr>
+        <w:jc w:val="left"/>
+        <w:rPr>
+          <w:rFonts w:hint="default"/>
+          <w:b w:val="0"/>
+          <w:bCs w:val="0"/>
+          <w:sz w:val="24"/>
+          <w:szCs w:val="24"/>
+        </w:rPr>
+      </w:pPr>
+      <w:r>
+        <w:rPr>
+          <w:rFonts w:hint="default"/>
+          <w:b w:val="0"/>
+          <w:bCs w:val="0"/>
+          <w:sz w:val="24"/>
+          <w:szCs w:val="24"/>
+        </w:rPr>
+        <w:t xml:space="preserve">                    volume v2 = new volume(l, b, h);</w:t>
+      </w:r>
+    </w:p>
+    <w:p>
+      <w:pPr>
+        <w:numPr>
+          <w:numId w:val="0"/>
+        </w:numPr>
+        <w:jc w:val="left"/>
+        <w:rPr>
+          <w:rFonts w:hint="default"/>
+          <w:b w:val="0"/>
+          <w:bCs w:val="0"/>
+          <w:sz w:val="24"/>
+          <w:szCs w:val="24"/>
+        </w:rPr>
+      </w:pPr>
+      <w:r>
+        <w:rPr>
+          <w:rFonts w:hint="default"/>
+          <w:b w:val="0"/>
+          <w:bCs w:val="0"/>
+          <w:sz w:val="24"/>
+          <w:szCs w:val="24"/>
+        </w:rPr>
+        <w:t xml:space="preserve">                    vol(l, b, h);</w:t>
+      </w:r>
+    </w:p>
+    <w:p>
+      <w:pPr>
+        <w:numPr>
+          <w:numId w:val="0"/>
+        </w:numPr>
+        <w:jc w:val="left"/>
+        <w:rPr>
+          <w:rFonts w:hint="default"/>
+          <w:b w:val="0"/>
+          <w:bCs w:val="0"/>
+          <w:sz w:val="24"/>
+          <w:szCs w:val="24"/>
+        </w:rPr>
+      </w:pPr>
+      <w:r>
+        <w:rPr>
+          <w:rFonts w:hint="default"/>
+          <w:b w:val="0"/>
+          <w:bCs w:val="0"/>
+          <w:sz w:val="24"/>
+          <w:szCs w:val="24"/>
+        </w:rPr>
+        <w:t xml:space="preserve">                    break;</w:t>
+      </w:r>
+    </w:p>
+    <w:p>
+      <w:pPr>
+        <w:numPr>
+          <w:numId w:val="0"/>
+        </w:numPr>
+        <w:jc w:val="left"/>
+        <w:rPr>
+          <w:rFonts w:hint="default"/>
+          <w:b w:val="0"/>
+          <w:bCs w:val="0"/>
+          <w:sz w:val="24"/>
+          <w:szCs w:val="24"/>
+        </w:rPr>
+      </w:pPr>
+    </w:p>
+    <w:p>
+      <w:pPr>
+        <w:numPr>
+          <w:numId w:val="0"/>
+        </w:numPr>
+        <w:jc w:val="left"/>
+        <w:rPr>
+          <w:rFonts w:hint="default"/>
+          <w:b w:val="0"/>
+          <w:bCs w:val="0"/>
+          <w:sz w:val="24"/>
+          <w:szCs w:val="24"/>
+        </w:rPr>
+      </w:pPr>
+      <w:r>
+        <w:rPr>
+          <w:rFonts w:hint="default"/>
+          <w:b w:val="0"/>
+          <w:bCs w:val="0"/>
+          <w:sz w:val="24"/>
+          <w:szCs w:val="24"/>
+        </w:rPr>
+        <w:t xml:space="preserve">                case 3:</w:t>
+      </w:r>
+    </w:p>
+    <w:p>
+      <w:pPr>
+        <w:numPr>
+          <w:numId w:val="0"/>
+        </w:numPr>
+        <w:jc w:val="left"/>
+        <w:rPr>
+          <w:rFonts w:hint="default"/>
+          <w:b w:val="0"/>
+          <w:bCs w:val="0"/>
+          <w:sz w:val="24"/>
+          <w:szCs w:val="24"/>
+        </w:rPr>
+      </w:pPr>
+      <w:r>
+        <w:rPr>
+          <w:rFonts w:hint="default"/>
+          <w:b w:val="0"/>
+          <w:bCs w:val="0"/>
+          <w:sz w:val="24"/>
+          <w:szCs w:val="24"/>
+        </w:rPr>
+        <w:t xml:space="preserve">                    System.out.print("enter radius and height= ");</w:t>
+      </w:r>
+    </w:p>
+    <w:p>
+      <w:pPr>
+        <w:numPr>
+          <w:numId w:val="0"/>
+        </w:numPr>
+        <w:jc w:val="left"/>
+        <w:rPr>
+          <w:rFonts w:hint="default"/>
+          <w:b w:val="0"/>
+          <w:bCs w:val="0"/>
+          <w:sz w:val="24"/>
+          <w:szCs w:val="24"/>
+        </w:rPr>
+      </w:pPr>
+      <w:r>
+        <w:rPr>
+          <w:rFonts w:hint="default"/>
+          <w:b w:val="0"/>
+          <w:bCs w:val="0"/>
+          <w:sz w:val="24"/>
+          <w:szCs w:val="24"/>
+        </w:rPr>
+        <w:t xml:space="preserve">                    double r = sc.nextDouble();</w:t>
+      </w:r>
+    </w:p>
+    <w:p>
+      <w:pPr>
+        <w:numPr>
+          <w:numId w:val="0"/>
+        </w:numPr>
+        <w:jc w:val="left"/>
+        <w:rPr>
+          <w:rFonts w:hint="default"/>
+          <w:b w:val="0"/>
+          <w:bCs w:val="0"/>
+          <w:sz w:val="24"/>
+          <w:szCs w:val="24"/>
+        </w:rPr>
+      </w:pPr>
+      <w:r>
+        <w:rPr>
+          <w:rFonts w:hint="default"/>
+          <w:b w:val="0"/>
+          <w:bCs w:val="0"/>
+          <w:sz w:val="24"/>
+          <w:szCs w:val="24"/>
+        </w:rPr>
+        <w:t xml:space="preserve">                    int s = sc.nextInt();</w:t>
+      </w:r>
+    </w:p>
+    <w:p>
+      <w:pPr>
+        <w:numPr>
+          <w:numId w:val="0"/>
+        </w:numPr>
+        <w:jc w:val="left"/>
+        <w:rPr>
+          <w:rFonts w:hint="default"/>
+          <w:b w:val="0"/>
+          <w:bCs w:val="0"/>
+          <w:sz w:val="24"/>
+          <w:szCs w:val="24"/>
+        </w:rPr>
+      </w:pPr>
+      <w:r>
+        <w:rPr>
+          <w:rFonts w:hint="default"/>
+          <w:b w:val="0"/>
+          <w:bCs w:val="0"/>
+          <w:sz w:val="24"/>
+          <w:szCs w:val="24"/>
+        </w:rPr>
+        <w:t xml:space="preserve">                    volume v3 = new volume(r, s);</w:t>
+      </w:r>
+    </w:p>
+    <w:p>
+      <w:pPr>
+        <w:numPr>
+          <w:numId w:val="0"/>
+        </w:numPr>
+        <w:jc w:val="left"/>
+        <w:rPr>
+          <w:rFonts w:hint="default"/>
+          <w:b w:val="0"/>
+          <w:bCs w:val="0"/>
+          <w:sz w:val="24"/>
+          <w:szCs w:val="24"/>
+        </w:rPr>
+      </w:pPr>
+      <w:r>
+        <w:rPr>
+          <w:rFonts w:hint="default"/>
+          <w:b w:val="0"/>
+          <w:bCs w:val="0"/>
+          <w:sz w:val="24"/>
+          <w:szCs w:val="24"/>
+        </w:rPr>
+        <w:t xml:space="preserve">                    vol(r, s);</w:t>
+      </w:r>
+    </w:p>
+    <w:p>
+      <w:pPr>
+        <w:numPr>
+          <w:numId w:val="0"/>
+        </w:numPr>
+        <w:jc w:val="left"/>
+        <w:rPr>
+          <w:rFonts w:hint="default"/>
+          <w:b w:val="0"/>
+          <w:bCs w:val="0"/>
+          <w:sz w:val="24"/>
+          <w:szCs w:val="24"/>
+        </w:rPr>
+      </w:pPr>
+      <w:r>
+        <w:rPr>
+          <w:rFonts w:hint="default"/>
+          <w:b w:val="0"/>
+          <w:bCs w:val="0"/>
+          <w:sz w:val="24"/>
+          <w:szCs w:val="24"/>
+        </w:rPr>
+        <w:t xml:space="preserve">                    break;</w:t>
+      </w:r>
+    </w:p>
+    <w:p>
+      <w:pPr>
+        <w:numPr>
+          <w:numId w:val="0"/>
+        </w:numPr>
+        <w:jc w:val="left"/>
+        <w:rPr>
+          <w:rFonts w:hint="default"/>
+          <w:b w:val="0"/>
+          <w:bCs w:val="0"/>
+          <w:sz w:val="24"/>
+          <w:szCs w:val="24"/>
+        </w:rPr>
+      </w:pPr>
+    </w:p>
+    <w:p>
+      <w:pPr>
+        <w:numPr>
+          <w:numId w:val="0"/>
+        </w:numPr>
+        <w:jc w:val="left"/>
+        <w:rPr>
+          <w:rFonts w:hint="default"/>
+          <w:b w:val="0"/>
+          <w:bCs w:val="0"/>
+          <w:sz w:val="24"/>
+          <w:szCs w:val="24"/>
+        </w:rPr>
+      </w:pPr>
+      <w:r>
+        <w:rPr>
+          <w:rFonts w:hint="default"/>
+          <w:b w:val="0"/>
+          <w:bCs w:val="0"/>
+          <w:sz w:val="24"/>
+          <w:szCs w:val="24"/>
+        </w:rPr>
+        <w:t xml:space="preserve">                case 4:</w:t>
+      </w:r>
+    </w:p>
+    <w:p>
+      <w:pPr>
+        <w:numPr>
+          <w:numId w:val="0"/>
+        </w:numPr>
+        <w:jc w:val="left"/>
+        <w:rPr>
+          <w:rFonts w:hint="default"/>
+          <w:b w:val="0"/>
+          <w:bCs w:val="0"/>
+          <w:sz w:val="24"/>
+          <w:szCs w:val="24"/>
+        </w:rPr>
+      </w:pPr>
+      <w:r>
+        <w:rPr>
+          <w:rFonts w:hint="default"/>
+          <w:b w:val="0"/>
+          <w:bCs w:val="0"/>
+          <w:sz w:val="24"/>
+          <w:szCs w:val="24"/>
+        </w:rPr>
+        <w:t xml:space="preserve">                    System.out.print("enter radius and height= ");</w:t>
+      </w:r>
+    </w:p>
+    <w:p>
+      <w:pPr>
+        <w:numPr>
+          <w:numId w:val="0"/>
+        </w:numPr>
+        <w:jc w:val="left"/>
+        <w:rPr>
+          <w:rFonts w:hint="default"/>
+          <w:b w:val="0"/>
+          <w:bCs w:val="0"/>
+          <w:sz w:val="24"/>
+          <w:szCs w:val="24"/>
+        </w:rPr>
+      </w:pPr>
+      <w:r>
+        <w:rPr>
+          <w:rFonts w:hint="default"/>
+          <w:b w:val="0"/>
+          <w:bCs w:val="0"/>
+          <w:sz w:val="24"/>
+          <w:szCs w:val="24"/>
+        </w:rPr>
+        <w:t xml:space="preserve">                    double x = sc.nextDouble();</w:t>
+      </w:r>
+    </w:p>
+    <w:p>
+      <w:pPr>
+        <w:numPr>
+          <w:numId w:val="0"/>
+        </w:numPr>
+        <w:jc w:val="left"/>
+        <w:rPr>
+          <w:rFonts w:hint="default"/>
+          <w:b w:val="0"/>
+          <w:bCs w:val="0"/>
+          <w:sz w:val="24"/>
+          <w:szCs w:val="24"/>
+        </w:rPr>
+      </w:pPr>
+      <w:r>
+        <w:rPr>
+          <w:rFonts w:hint="default"/>
+          <w:b w:val="0"/>
+          <w:bCs w:val="0"/>
+          <w:sz w:val="24"/>
+          <w:szCs w:val="24"/>
+        </w:rPr>
+        <w:t xml:space="preserve">                    int i = sc.nextInt();</w:t>
+      </w:r>
+    </w:p>
+    <w:p>
+      <w:pPr>
+        <w:numPr>
+          <w:numId w:val="0"/>
+        </w:numPr>
+        <w:jc w:val="left"/>
+        <w:rPr>
+          <w:rFonts w:hint="default"/>
+          <w:b w:val="0"/>
+          <w:bCs w:val="0"/>
+          <w:sz w:val="24"/>
+          <w:szCs w:val="24"/>
+        </w:rPr>
+      </w:pPr>
+      <w:r>
+        <w:rPr>
+          <w:rFonts w:hint="default"/>
+          <w:b w:val="0"/>
+          <w:bCs w:val="0"/>
+          <w:sz w:val="24"/>
+          <w:szCs w:val="24"/>
+        </w:rPr>
+        <w:t xml:space="preserve">                    volume v = new volume(x, i, 1);</w:t>
+      </w:r>
+    </w:p>
+    <w:p>
+      <w:pPr>
+        <w:numPr>
+          <w:numId w:val="0"/>
+        </w:numPr>
+        <w:jc w:val="left"/>
+        <w:rPr>
+          <w:rFonts w:hint="default"/>
+          <w:b w:val="0"/>
+          <w:bCs w:val="0"/>
+          <w:sz w:val="24"/>
+          <w:szCs w:val="24"/>
+        </w:rPr>
+      </w:pPr>
+      <w:r>
+        <w:rPr>
+          <w:rFonts w:hint="default"/>
+          <w:b w:val="0"/>
+          <w:bCs w:val="0"/>
+          <w:sz w:val="24"/>
+          <w:szCs w:val="24"/>
+        </w:rPr>
+        <w:t xml:space="preserve">                    vol(x, i, 1);</w:t>
+      </w:r>
+    </w:p>
+    <w:p>
+      <w:pPr>
+        <w:numPr>
+          <w:numId w:val="0"/>
+        </w:numPr>
+        <w:jc w:val="left"/>
+        <w:rPr>
+          <w:rFonts w:hint="default"/>
+          <w:b w:val="0"/>
+          <w:bCs w:val="0"/>
+          <w:sz w:val="24"/>
+          <w:szCs w:val="24"/>
+        </w:rPr>
+      </w:pPr>
+      <w:r>
+        <w:rPr>
+          <w:rFonts w:hint="default"/>
+          <w:b w:val="0"/>
+          <w:bCs w:val="0"/>
+          <w:sz w:val="24"/>
+          <w:szCs w:val="24"/>
+        </w:rPr>
+        <w:t xml:space="preserve">                    break;</w:t>
+      </w:r>
+    </w:p>
+    <w:p>
+      <w:pPr>
+        <w:numPr>
+          <w:numId w:val="0"/>
+        </w:numPr>
+        <w:jc w:val="left"/>
+        <w:rPr>
+          <w:rFonts w:hint="default"/>
+          <w:b w:val="0"/>
+          <w:bCs w:val="0"/>
+          <w:sz w:val="24"/>
+          <w:szCs w:val="24"/>
+        </w:rPr>
+      </w:pPr>
+      <w:r>
+        <w:rPr>
+          <w:rFonts w:hint="default"/>
+          <w:b w:val="0"/>
+          <w:bCs w:val="0"/>
+          <w:sz w:val="24"/>
+          <w:szCs w:val="24"/>
+        </w:rPr>
+        <w:t xml:space="preserve">            }</w:t>
+      </w:r>
+    </w:p>
+    <w:p>
+      <w:pPr>
+        <w:numPr>
+          <w:numId w:val="0"/>
+        </w:numPr>
+        <w:jc w:val="left"/>
+        <w:rPr>
+          <w:rFonts w:hint="default"/>
+          <w:b w:val="0"/>
+          <w:bCs w:val="0"/>
+          <w:sz w:val="24"/>
+          <w:szCs w:val="24"/>
+        </w:rPr>
+      </w:pPr>
+    </w:p>
+    <w:p>
+      <w:pPr>
+        <w:numPr>
+          <w:numId w:val="0"/>
+        </w:numPr>
+        <w:jc w:val="left"/>
+        <w:rPr>
+          <w:rFonts w:hint="default"/>
+          <w:b w:val="0"/>
+          <w:bCs w:val="0"/>
+          <w:sz w:val="24"/>
+          <w:szCs w:val="24"/>
+        </w:rPr>
+      </w:pPr>
+      <w:r>
+        <w:rPr>
+          <w:rFonts w:hint="default"/>
+          <w:b w:val="0"/>
+          <w:bCs w:val="0"/>
+          <w:sz w:val="24"/>
+          <w:szCs w:val="24"/>
+        </w:rPr>
+        <w:t xml:space="preserve">            System.out.print("enter 0 to exit or any key to continue: ");</w:t>
+      </w:r>
+    </w:p>
+    <w:p>
+      <w:pPr>
+        <w:numPr>
+          <w:numId w:val="0"/>
+        </w:numPr>
+        <w:jc w:val="left"/>
+        <w:rPr>
+          <w:rFonts w:hint="default"/>
+          <w:b w:val="0"/>
+          <w:bCs w:val="0"/>
+          <w:sz w:val="24"/>
+          <w:szCs w:val="24"/>
+        </w:rPr>
+      </w:pPr>
+      <w:r>
+        <w:rPr>
+          <w:rFonts w:hint="default"/>
+          <w:b w:val="0"/>
+          <w:bCs w:val="0"/>
+          <w:sz w:val="24"/>
+          <w:szCs w:val="24"/>
+        </w:rPr>
+        <w:t xml:space="preserve">            int g=sc.nextInt();</w:t>
+      </w:r>
+    </w:p>
+    <w:p>
+      <w:pPr>
+        <w:numPr>
+          <w:numId w:val="0"/>
+        </w:numPr>
+        <w:jc w:val="left"/>
+        <w:rPr>
+          <w:rFonts w:hint="default"/>
+          <w:b w:val="0"/>
+          <w:bCs w:val="0"/>
+          <w:sz w:val="24"/>
+          <w:szCs w:val="24"/>
+        </w:rPr>
+      </w:pPr>
+      <w:r>
+        <w:rPr>
+          <w:rFonts w:hint="default"/>
+          <w:b w:val="0"/>
+          <w:bCs w:val="0"/>
+          <w:sz w:val="24"/>
+          <w:szCs w:val="24"/>
+        </w:rPr>
+        <w:t xml:space="preserve">            if(g==0){</w:t>
       </w:r>
     </w:p>
     <w:p>
@@ -781,562 +1538,7 @@
           <w:sz w:val="24"/>
           <w:szCs w:val="24"/>
         </w:rPr>
-        <w:t xml:space="preserve">            case 2:</w:t>
-      </w:r>
-    </w:p>
-    <w:p>
-      <w:pPr>
-        <w:numPr>
-          <w:numId w:val="0"/>
-        </w:numPr>
-        <w:jc w:val="left"/>
-        <w:rPr>
-          <w:rFonts w:hint="default"/>
-          <w:b w:val="0"/>
-          <w:bCs w:val="0"/>
-          <w:sz w:val="24"/>
-          <w:szCs w:val="24"/>
-        </w:rPr>
-      </w:pPr>
-      <w:r>
-        <w:rPr>
-          <w:rFonts w:hint="default"/>
-          <w:b w:val="0"/>
-          <w:bCs w:val="0"/>
-          <w:sz w:val="24"/>
-          <w:szCs w:val="24"/>
-        </w:rPr>
-        <w:t xml:space="preserve">                System.out.print("enter length, breadth and height= ");</w:t>
-      </w:r>
-    </w:p>
-    <w:p>
-      <w:pPr>
-        <w:numPr>
-          <w:numId w:val="0"/>
-        </w:numPr>
-        <w:jc w:val="left"/>
-        <w:rPr>
-          <w:rFonts w:hint="default"/>
-          <w:b w:val="0"/>
-          <w:bCs w:val="0"/>
-          <w:sz w:val="24"/>
-          <w:szCs w:val="24"/>
-        </w:rPr>
-      </w:pPr>
-      <w:r>
-        <w:rPr>
-          <w:rFonts w:hint="default"/>
-          <w:b w:val="0"/>
-          <w:bCs w:val="0"/>
-          <w:sz w:val="24"/>
-          <w:szCs w:val="24"/>
-        </w:rPr>
-        <w:t xml:space="preserve">                int l = sc.nextInt();</w:t>
-      </w:r>
-    </w:p>
-    <w:p>
-      <w:pPr>
-        <w:numPr>
-          <w:numId w:val="0"/>
-        </w:numPr>
-        <w:jc w:val="left"/>
-        <w:rPr>
-          <w:rFonts w:hint="default"/>
-          <w:b w:val="0"/>
-          <w:bCs w:val="0"/>
-          <w:sz w:val="24"/>
-          <w:szCs w:val="24"/>
-        </w:rPr>
-      </w:pPr>
-      <w:r>
-        <w:rPr>
-          <w:rFonts w:hint="default"/>
-          <w:b w:val="0"/>
-          <w:bCs w:val="0"/>
-          <w:sz w:val="24"/>
-          <w:szCs w:val="24"/>
-        </w:rPr>
-        <w:t xml:space="preserve">                int b = sc.nextInt();</w:t>
-      </w:r>
-    </w:p>
-    <w:p>
-      <w:pPr>
-        <w:numPr>
-          <w:numId w:val="0"/>
-        </w:numPr>
-        <w:jc w:val="left"/>
-        <w:rPr>
-          <w:rFonts w:hint="default"/>
-          <w:b w:val="0"/>
-          <w:bCs w:val="0"/>
-          <w:sz w:val="24"/>
-          <w:szCs w:val="24"/>
-        </w:rPr>
-      </w:pPr>
-      <w:r>
-        <w:rPr>
-          <w:rFonts w:hint="default"/>
-          <w:b w:val="0"/>
-          <w:bCs w:val="0"/>
-          <w:sz w:val="24"/>
-          <w:szCs w:val="24"/>
-        </w:rPr>
-        <w:t xml:space="preserve">                int h = sc.nextInt();</w:t>
-      </w:r>
-    </w:p>
-    <w:p>
-      <w:pPr>
-        <w:numPr>
-          <w:numId w:val="0"/>
-        </w:numPr>
-        <w:jc w:val="left"/>
-        <w:rPr>
-          <w:rFonts w:hint="default"/>
-          <w:b w:val="0"/>
-          <w:bCs w:val="0"/>
-          <w:sz w:val="24"/>
-          <w:szCs w:val="24"/>
-        </w:rPr>
-      </w:pPr>
-      <w:r>
-        <w:rPr>
-          <w:rFonts w:hint="default"/>
-          <w:b w:val="0"/>
-          <w:bCs w:val="0"/>
-          <w:sz w:val="24"/>
-          <w:szCs w:val="24"/>
-        </w:rPr>
-        <w:t xml:space="preserve">                volume v2= new volume(l,b,h);</w:t>
-      </w:r>
-    </w:p>
-    <w:p>
-      <w:pPr>
-        <w:numPr>
-          <w:numId w:val="0"/>
-        </w:numPr>
-        <w:jc w:val="left"/>
-        <w:rPr>
-          <w:rFonts w:hint="default"/>
-          <w:b w:val="0"/>
-          <w:bCs w:val="0"/>
-          <w:sz w:val="24"/>
-          <w:szCs w:val="24"/>
-        </w:rPr>
-      </w:pPr>
-      <w:r>
-        <w:rPr>
-          <w:rFonts w:hint="default"/>
-          <w:b w:val="0"/>
-          <w:bCs w:val="0"/>
-          <w:sz w:val="24"/>
-          <w:szCs w:val="24"/>
-        </w:rPr>
-        <w:t xml:space="preserve">                vol(l,b,h);</w:t>
-      </w:r>
-    </w:p>
-    <w:p>
-      <w:pPr>
-        <w:numPr>
-          <w:numId w:val="0"/>
-        </w:numPr>
-        <w:jc w:val="left"/>
-        <w:rPr>
-          <w:rFonts w:hint="default"/>
-          <w:b w:val="0"/>
-          <w:bCs w:val="0"/>
-          <w:sz w:val="24"/>
-          <w:szCs w:val="24"/>
-        </w:rPr>
-      </w:pPr>
-      <w:r>
-        <w:rPr>
-          <w:rFonts w:hint="default"/>
-          <w:b w:val="0"/>
-          <w:bCs w:val="0"/>
-          <w:sz w:val="24"/>
-          <w:szCs w:val="24"/>
-        </w:rPr>
-        <w:t xml:space="preserve">                break;</w:t>
-      </w:r>
-    </w:p>
-    <w:p>
-      <w:pPr>
-        <w:numPr>
-          <w:numId w:val="0"/>
-        </w:numPr>
-        <w:jc w:val="left"/>
-        <w:rPr>
-          <w:rFonts w:hint="default"/>
-          <w:b w:val="0"/>
-          <w:bCs w:val="0"/>
-          <w:sz w:val="24"/>
-          <w:szCs w:val="24"/>
-        </w:rPr>
-      </w:pPr>
-    </w:p>
-    <w:p>
-      <w:pPr>
-        <w:numPr>
-          <w:numId w:val="0"/>
-        </w:numPr>
-        <w:jc w:val="left"/>
-        <w:rPr>
-          <w:rFonts w:hint="default"/>
-          <w:b w:val="0"/>
-          <w:bCs w:val="0"/>
-          <w:sz w:val="24"/>
-          <w:szCs w:val="24"/>
-        </w:rPr>
-      </w:pPr>
-      <w:r>
-        <w:rPr>
-          <w:rFonts w:hint="default"/>
-          <w:b w:val="0"/>
-          <w:bCs w:val="0"/>
-          <w:sz w:val="24"/>
-          <w:szCs w:val="24"/>
-        </w:rPr>
-        <w:t xml:space="preserve">            case 3:</w:t>
-      </w:r>
-    </w:p>
-    <w:p>
-      <w:pPr>
-        <w:numPr>
-          <w:numId w:val="0"/>
-        </w:numPr>
-        <w:jc w:val="left"/>
-        <w:rPr>
-          <w:rFonts w:hint="default"/>
-          <w:b w:val="0"/>
-          <w:bCs w:val="0"/>
-          <w:sz w:val="24"/>
-          <w:szCs w:val="24"/>
-        </w:rPr>
-      </w:pPr>
-      <w:r>
-        <w:rPr>
-          <w:rFonts w:hint="default"/>
-          <w:b w:val="0"/>
-          <w:bCs w:val="0"/>
-          <w:sz w:val="24"/>
-          <w:szCs w:val="24"/>
-        </w:rPr>
-        <w:t xml:space="preserve">                System.out.print("enter radius and height= ");</w:t>
-      </w:r>
-    </w:p>
-    <w:p>
-      <w:pPr>
-        <w:numPr>
-          <w:numId w:val="0"/>
-        </w:numPr>
-        <w:jc w:val="left"/>
-        <w:rPr>
-          <w:rFonts w:hint="default"/>
-          <w:b w:val="0"/>
-          <w:bCs w:val="0"/>
-          <w:sz w:val="24"/>
-          <w:szCs w:val="24"/>
-        </w:rPr>
-      </w:pPr>
-      <w:r>
-        <w:rPr>
-          <w:rFonts w:hint="default"/>
-          <w:b w:val="0"/>
-          <w:bCs w:val="0"/>
-          <w:sz w:val="24"/>
-          <w:szCs w:val="24"/>
-        </w:rPr>
-        <w:t xml:space="preserve">                double r= sc.nextDouble();</w:t>
-      </w:r>
-    </w:p>
-    <w:p>
-      <w:pPr>
-        <w:numPr>
-          <w:numId w:val="0"/>
-        </w:numPr>
-        <w:jc w:val="left"/>
-        <w:rPr>
-          <w:rFonts w:hint="default"/>
-          <w:b w:val="0"/>
-          <w:bCs w:val="0"/>
-          <w:sz w:val="24"/>
-          <w:szCs w:val="24"/>
-        </w:rPr>
-      </w:pPr>
-      <w:r>
-        <w:rPr>
-          <w:rFonts w:hint="default"/>
-          <w:b w:val="0"/>
-          <w:bCs w:val="0"/>
-          <w:sz w:val="24"/>
-          <w:szCs w:val="24"/>
-        </w:rPr>
-        <w:t xml:space="preserve">                int s=sc.nextInt();</w:t>
-      </w:r>
-    </w:p>
-    <w:p>
-      <w:pPr>
-        <w:numPr>
-          <w:numId w:val="0"/>
-        </w:numPr>
-        <w:jc w:val="left"/>
-        <w:rPr>
-          <w:rFonts w:hint="default"/>
-          <w:b w:val="0"/>
-          <w:bCs w:val="0"/>
-          <w:sz w:val="24"/>
-          <w:szCs w:val="24"/>
-        </w:rPr>
-      </w:pPr>
-      <w:r>
-        <w:rPr>
-          <w:rFonts w:hint="default"/>
-          <w:b w:val="0"/>
-          <w:bCs w:val="0"/>
-          <w:sz w:val="24"/>
-          <w:szCs w:val="24"/>
-        </w:rPr>
-        <w:t xml:space="preserve">                volume v3 = new volume(r,s);</w:t>
-      </w:r>
-    </w:p>
-    <w:p>
-      <w:pPr>
-        <w:numPr>
-          <w:numId w:val="0"/>
-        </w:numPr>
-        <w:jc w:val="left"/>
-        <w:rPr>
-          <w:rFonts w:hint="default"/>
-          <w:b w:val="0"/>
-          <w:bCs w:val="0"/>
-          <w:sz w:val="24"/>
-          <w:szCs w:val="24"/>
-        </w:rPr>
-      </w:pPr>
-      <w:r>
-        <w:rPr>
-          <w:rFonts w:hint="default"/>
-          <w:b w:val="0"/>
-          <w:bCs w:val="0"/>
-          <w:sz w:val="24"/>
-          <w:szCs w:val="24"/>
-        </w:rPr>
-        <w:t xml:space="preserve">                vol(r,s);</w:t>
-      </w:r>
-    </w:p>
-    <w:p>
-      <w:pPr>
-        <w:numPr>
-          <w:numId w:val="0"/>
-        </w:numPr>
-        <w:jc w:val="left"/>
-        <w:rPr>
-          <w:rFonts w:hint="default"/>
-          <w:b w:val="0"/>
-          <w:bCs w:val="0"/>
-          <w:sz w:val="24"/>
-          <w:szCs w:val="24"/>
-        </w:rPr>
-      </w:pPr>
-      <w:r>
-        <w:rPr>
-          <w:rFonts w:hint="default"/>
-          <w:b w:val="0"/>
-          <w:bCs w:val="0"/>
-          <w:sz w:val="24"/>
-          <w:szCs w:val="24"/>
-        </w:rPr>
-        <w:t xml:space="preserve">                break;</w:t>
-      </w:r>
-    </w:p>
-    <w:p>
-      <w:pPr>
-        <w:numPr>
-          <w:numId w:val="0"/>
-        </w:numPr>
-        <w:jc w:val="left"/>
-        <w:rPr>
-          <w:rFonts w:hint="default"/>
-          <w:b w:val="0"/>
-          <w:bCs w:val="0"/>
-          <w:sz w:val="24"/>
-          <w:szCs w:val="24"/>
-        </w:rPr>
-      </w:pPr>
-    </w:p>
-    <w:p>
-      <w:pPr>
-        <w:numPr>
-          <w:numId w:val="0"/>
-        </w:numPr>
-        <w:jc w:val="left"/>
-        <w:rPr>
-          <w:rFonts w:hint="default"/>
-          <w:b w:val="0"/>
-          <w:bCs w:val="0"/>
-          <w:sz w:val="24"/>
-          <w:szCs w:val="24"/>
-        </w:rPr>
-      </w:pPr>
-      <w:r>
-        <w:rPr>
-          <w:rFonts w:hint="default"/>
-          <w:b w:val="0"/>
-          <w:bCs w:val="0"/>
-          <w:sz w:val="24"/>
-          <w:szCs w:val="24"/>
-        </w:rPr>
-        <w:t xml:space="preserve">            case 4:</w:t>
-      </w:r>
-    </w:p>
-    <w:p>
-      <w:pPr>
-        <w:numPr>
-          <w:numId w:val="0"/>
-        </w:numPr>
-        <w:jc w:val="left"/>
-        <w:rPr>
-          <w:rFonts w:hint="default"/>
-          <w:b w:val="0"/>
-          <w:bCs w:val="0"/>
-          <w:sz w:val="24"/>
-          <w:szCs w:val="24"/>
-        </w:rPr>
-      </w:pPr>
-      <w:r>
-        <w:rPr>
-          <w:rFonts w:hint="default"/>
-          <w:b w:val="0"/>
-          <w:bCs w:val="0"/>
-          <w:sz w:val="24"/>
-          <w:szCs w:val="24"/>
-        </w:rPr>
-        <w:t xml:space="preserve">                System.out.print("enter radius and height= ");</w:t>
-      </w:r>
-    </w:p>
-    <w:p>
-      <w:pPr>
-        <w:numPr>
-          <w:numId w:val="0"/>
-        </w:numPr>
-        <w:jc w:val="left"/>
-        <w:rPr>
-          <w:rFonts w:hint="default"/>
-          <w:b w:val="0"/>
-          <w:bCs w:val="0"/>
-          <w:sz w:val="24"/>
-          <w:szCs w:val="24"/>
-        </w:rPr>
-      </w:pPr>
-      <w:r>
-        <w:rPr>
-          <w:rFonts w:hint="default"/>
-          <w:b w:val="0"/>
-          <w:bCs w:val="0"/>
-          <w:sz w:val="24"/>
-          <w:szCs w:val="24"/>
-        </w:rPr>
-        <w:t xml:space="preserve">                double x = sc.nextDouble();</w:t>
-      </w:r>
-    </w:p>
-    <w:p>
-      <w:pPr>
-        <w:numPr>
-          <w:numId w:val="0"/>
-        </w:numPr>
-        <w:jc w:val="left"/>
-        <w:rPr>
-          <w:rFonts w:hint="default"/>
-          <w:b w:val="0"/>
-          <w:bCs w:val="0"/>
-          <w:sz w:val="24"/>
-          <w:szCs w:val="24"/>
-        </w:rPr>
-      </w:pPr>
-      <w:r>
-        <w:rPr>
-          <w:rFonts w:hint="default"/>
-          <w:b w:val="0"/>
-          <w:bCs w:val="0"/>
-          <w:sz w:val="24"/>
-          <w:szCs w:val="24"/>
-        </w:rPr>
-        <w:t xml:space="preserve">                int i = sc.nextInt();</w:t>
-      </w:r>
-    </w:p>
-    <w:p>
-      <w:pPr>
-        <w:numPr>
-          <w:numId w:val="0"/>
-        </w:numPr>
-        <w:jc w:val="left"/>
-        <w:rPr>
-          <w:rFonts w:hint="default"/>
-          <w:b w:val="0"/>
-          <w:bCs w:val="0"/>
-          <w:sz w:val="24"/>
-          <w:szCs w:val="24"/>
-        </w:rPr>
-      </w:pPr>
-      <w:r>
-        <w:rPr>
-          <w:rFonts w:hint="default"/>
-          <w:b w:val="0"/>
-          <w:bCs w:val="0"/>
-          <w:sz w:val="24"/>
-          <w:szCs w:val="24"/>
-        </w:rPr>
-        <w:t xml:space="preserve">                volume v = new volume(x,i,1);</w:t>
-      </w:r>
-    </w:p>
-    <w:p>
-      <w:pPr>
-        <w:numPr>
-          <w:numId w:val="0"/>
-        </w:numPr>
-        <w:jc w:val="left"/>
-        <w:rPr>
-          <w:rFonts w:hint="default"/>
-          <w:b w:val="0"/>
-          <w:bCs w:val="0"/>
-          <w:sz w:val="24"/>
-          <w:szCs w:val="24"/>
-        </w:rPr>
-      </w:pPr>
-      <w:r>
-        <w:rPr>
-          <w:rFonts w:hint="default"/>
-          <w:b w:val="0"/>
-          <w:bCs w:val="0"/>
-          <w:sz w:val="24"/>
-          <w:szCs w:val="24"/>
-        </w:rPr>
-        <w:t xml:space="preserve">                vol(x,i,1);</w:t>
-      </w:r>
-    </w:p>
-    <w:p>
-      <w:pPr>
-        <w:numPr>
-          <w:numId w:val="0"/>
-        </w:numPr>
-        <w:jc w:val="left"/>
-        <w:rPr>
-          <w:rFonts w:hint="default"/>
-          <w:b w:val="0"/>
-          <w:bCs w:val="0"/>
-          <w:sz w:val="24"/>
-          <w:szCs w:val="24"/>
-        </w:rPr>
-      </w:pPr>
-      <w:r>
-        <w:rPr>
-          <w:rFonts w:hint="default"/>
-          <w:b w:val="0"/>
-          <w:bCs w:val="0"/>
-          <w:sz w:val="24"/>
-          <w:szCs w:val="24"/>
-        </w:rPr>
-        <w:t xml:space="preserve">                break;</w:t>
+        <w:t xml:space="preserve">            }</w:t>
       </w:r>
     </w:p>
     <w:p>
@@ -2418,21 +2620,6 @@
         </w:rPr>
         <w:t>}</w:t>
       </w:r>
-    </w:p>
-    <w:p>
-      <w:pPr>
-        <w:numPr>
-          <w:numId w:val="0"/>
-        </w:numPr>
-        <w:jc w:val="left"/>
-        <w:rPr>
-          <w:rFonts w:hint="default"/>
-          <w:b w:val="0"/>
-          <w:bCs w:val="0"/>
-          <w:sz w:val="24"/>
-          <w:szCs w:val="24"/>
-        </w:rPr>
-      </w:pPr>
     </w:p>
     <w:p>
       <w:pPr>
@@ -2448,8 +2635,6 @@
           <w:szCs w:val="24"/>
         </w:rPr>
       </w:pPr>
-      <w:bookmarkStart w:id="0" w:name="_GoBack"/>
-      <w:bookmarkEnd w:id="0"/>
     </w:p>
     <w:sectPr>
       <w:pgSz w:w="11906" w:h="16838"/>

</xml_diff>

<commit_message>
exp 3a pdf added
</commit_message>
<xml_diff>
--- a/exp_3/3a.docx
+++ b/exp_3/3a.docx
@@ -1052,8 +1052,6 @@
         </w:rPr>
         <w:t>10)</w:t>
       </w:r>
-      <w:bookmarkStart w:id="0" w:name="_GoBack"/>
-      <w:bookmarkEnd w:id="0"/>
       <w:r>
         <w:rPr>
           <w:rFonts w:hint="default"/>
@@ -4303,15 +4301,80 @@
         <w:numPr>
           <w:numId w:val="0"/>
         </w:numPr>
-        <w:jc w:val="left"/>
-        <w:rPr>
-          <w:rFonts w:hint="default"/>
-          <w:b w:val="0"/>
-          <w:bCs w:val="0"/>
-          <w:sz w:val="24"/>
-          <w:szCs w:val="24"/>
-        </w:rPr>
-      </w:pPr>
+        <w:wordWrap w:val="0"/>
+        <w:jc w:val="right"/>
+        <w:rPr>
+          <w:rFonts w:hint="default"/>
+          <w:b/>
+          <w:bCs/>
+          <w:sz w:val="24"/>
+          <w:szCs w:val="24"/>
+        </w:rPr>
+      </w:pPr>
+      <w:r>
+        <w:rPr>
+          <w:rFonts w:hint="default"/>
+          <w:b/>
+          <w:bCs/>
+          <w:sz w:val="24"/>
+          <w:szCs w:val="24"/>
+        </w:rPr>
+        <w:t>Samarth Gupta</w:t>
+      </w:r>
+    </w:p>
+    <w:p>
+      <w:pPr>
+        <w:numPr>
+          <w:numId w:val="0"/>
+        </w:numPr>
+        <w:wordWrap/>
+        <w:jc w:val="right"/>
+        <w:rPr>
+          <w:rFonts w:hint="default"/>
+          <w:b/>
+          <w:bCs/>
+          <w:sz w:val="24"/>
+          <w:szCs w:val="24"/>
+        </w:rPr>
+      </w:pPr>
+      <w:r>
+        <w:rPr>
+          <w:rFonts w:hint="default"/>
+          <w:b/>
+          <w:bCs/>
+          <w:sz w:val="24"/>
+          <w:szCs w:val="24"/>
+        </w:rPr>
+        <w:t>2021600023</w:t>
+      </w:r>
+    </w:p>
+    <w:p>
+      <w:pPr>
+        <w:numPr>
+          <w:numId w:val="0"/>
+        </w:numPr>
+        <w:wordWrap w:val="0"/>
+        <w:jc w:val="right"/>
+        <w:rPr>
+          <w:rFonts w:hint="default"/>
+          <w:b/>
+          <w:bCs/>
+          <w:sz w:val="24"/>
+          <w:szCs w:val="24"/>
+        </w:rPr>
+      </w:pPr>
+      <w:r>
+        <w:rPr>
+          <w:rFonts w:hint="default"/>
+          <w:b/>
+          <w:bCs/>
+          <w:sz w:val="24"/>
+          <w:szCs w:val="24"/>
+        </w:rPr>
+        <w:t>CSE(AIML), C2</w:t>
+      </w:r>
+      <w:bookmarkStart w:id="0" w:name="_GoBack"/>
+      <w:bookmarkEnd w:id="0"/>
     </w:p>
     <w:p>
       <w:pPr>

</xml_diff>